<commit_message>
add organizer (by sigoss)
</commit_message>
<xml_diff>
--- a/event160215_print.docx
+++ b/event160215_print.docx
@@ -28,13 +28,13 @@
               <wp:anchor distT="0" distB="0" distL="114300" distR="114300" simplePos="0" relativeHeight="251658240" behindDoc="0" locked="0" layoutInCell="1" allowOverlap="1" wp14:anchorId="01A4ECEE" wp14:editId="2F220E19">
                 <wp:simplePos x="0" y="0"/>
                 <wp:positionH relativeFrom="page">
-                  <wp:align>left</wp:align>
+                  <wp:align>right</wp:align>
                 </wp:positionH>
                 <wp:positionV relativeFrom="page">
                   <wp:align>top</wp:align>
                 </wp:positionV>
-                <wp:extent cx="7534800" cy="2581275"/>
-                <wp:effectExtent l="0" t="0" r="28575" b="28575"/>
+                <wp:extent cx="7534800" cy="2870791"/>
+                <wp:effectExtent l="0" t="0" r="28575" b="25400"/>
                 <wp:wrapSquare wrapText="bothSides"/>
                 <wp:docPr id="1" name="Text Box 3"/>
                 <wp:cNvGraphicFramePr>
@@ -49,7 +49,7 @@
                       <wps:spPr bwMode="auto">
                         <a:xfrm>
                           <a:off x="0" y="0"/>
-                          <a:ext cx="7534800" cy="2581275"/>
+                          <a:ext cx="7534800" cy="2870791"/>
                         </a:xfrm>
                         <a:prstGeom prst="rect">
                           <a:avLst/>
@@ -90,6 +90,7 @@
                               <w:pStyle w:val="afd"/>
                               <w:rPr>
                                 <w:rFonts w:ascii="Consolas" w:hAnsi="Consolas" w:cs="Consolas"/>
+                                <w:b/>
                                 <w:color w:val="FFFFFF" w:themeColor="background1"/>
                                 <w:sz w:val="52"/>
                                 <w:szCs w:val="52"/>
@@ -98,11 +99,176 @@
                             <w:r>
                               <w:rPr>
                                 <w:rFonts w:ascii="Consolas" w:hAnsi="Consolas" w:cs="Consolas"/>
+                                <w:b/>
                                 <w:color w:val="FFFFFF" w:themeColor="background1"/>
                                 <w:sz w:val="52"/>
                                 <w:szCs w:val="52"/>
                               </w:rPr>
                               <w:t>2016 Open Source Software, Tutorial and Practice</w:t>
+                            </w:r>
+                          </w:p>
+                          <w:p>
+                            <w:pPr>
+                              <w:pStyle w:val="afd"/>
+                              <w:rPr>
+                                <w:rFonts w:asciiTheme="minorHAnsi" w:eastAsiaTheme="minorHAnsi" w:hAnsiTheme="minorHAnsi" w:cs="Consolas" w:hint="eastAsia"/>
+                                <w:b/>
+                                <w:color w:val="FFFFFF" w:themeColor="background1"/>
+                                <w:sz w:val="28"/>
+                                <w:szCs w:val="28"/>
+                              </w:rPr>
+                            </w:pPr>
+                            <w:r>
+                              <w:rPr>
+                                <w:rFonts w:asciiTheme="minorHAnsi" w:eastAsiaTheme="minorHAnsi" w:hAnsiTheme="minorHAnsi" w:cs="Consolas" w:hint="eastAsia"/>
+                                <w:b/>
+                                <w:color w:val="FFFFFF" w:themeColor="background1"/>
+                                <w:sz w:val="28"/>
+                                <w:szCs w:val="28"/>
+                              </w:rPr>
+                              <w:t>주</w:t>
+                            </w:r>
+                            <w:r>
+                              <w:rPr>
+                                <w:rFonts w:asciiTheme="minorHAnsi" w:eastAsiaTheme="minorHAnsi" w:hAnsiTheme="minorHAnsi" w:cs="Consolas"/>
+                                <w:b/>
+                                <w:color w:val="FFFFFF" w:themeColor="background1"/>
+                                <w:sz w:val="28"/>
+                                <w:szCs w:val="28"/>
+                              </w:rPr>
+                              <w:t>최</w:t>
+                            </w:r>
+                            <w:r>
+                              <w:rPr>
+                                <w:rFonts w:asciiTheme="minorHAnsi" w:eastAsiaTheme="minorHAnsi" w:hAnsiTheme="minorHAnsi" w:cs="Consolas" w:hint="eastAsia"/>
+                                <w:b/>
+                                <w:color w:val="FFFFFF" w:themeColor="background1"/>
+                                <w:sz w:val="28"/>
+                                <w:szCs w:val="28"/>
+                              </w:rPr>
+                              <w:t xml:space="preserve">: </w:t>
+                            </w:r>
+                            <w:r>
+                              <w:rPr>
+                                <w:rFonts w:asciiTheme="minorHAnsi" w:eastAsiaTheme="minorHAnsi" w:hAnsiTheme="minorHAnsi" w:cs="Consolas" w:hint="eastAsia"/>
+                                <w:b/>
+                                <w:color w:val="FFFFFF" w:themeColor="background1"/>
+                                <w:sz w:val="28"/>
+                                <w:szCs w:val="28"/>
+                              </w:rPr>
+                              <w:t>한</w:t>
+                            </w:r>
+                            <w:r>
+                              <w:rPr>
+                                <w:rFonts w:asciiTheme="minorHAnsi" w:eastAsiaTheme="minorHAnsi" w:hAnsiTheme="minorHAnsi" w:cs="Consolas"/>
+                                <w:b/>
+                                <w:color w:val="FFFFFF" w:themeColor="background1"/>
+                                <w:sz w:val="28"/>
+                                <w:szCs w:val="28"/>
+                              </w:rPr>
+                              <w:t>국</w:t>
+                            </w:r>
+                            <w:r>
+                              <w:rPr>
+                                <w:rFonts w:asciiTheme="minorHAnsi" w:eastAsiaTheme="minorHAnsi" w:hAnsiTheme="minorHAnsi" w:cs="Consolas" w:hint="eastAsia"/>
+                                <w:b/>
+                                <w:color w:val="FFFFFF" w:themeColor="background1"/>
+                                <w:sz w:val="28"/>
+                                <w:szCs w:val="28"/>
+                              </w:rPr>
+                              <w:t>정</w:t>
+                            </w:r>
+                            <w:r>
+                              <w:rPr>
+                                <w:rFonts w:asciiTheme="minorHAnsi" w:eastAsiaTheme="minorHAnsi" w:hAnsiTheme="minorHAnsi" w:cs="Consolas"/>
+                                <w:b/>
+                                <w:color w:val="FFFFFF" w:themeColor="background1"/>
+                                <w:sz w:val="28"/>
+                                <w:szCs w:val="28"/>
+                              </w:rPr>
+                              <w:t>보과학회</w:t>
+                            </w:r>
+                            <w:r>
+                              <w:rPr>
+                                <w:rFonts w:asciiTheme="minorHAnsi" w:eastAsiaTheme="minorHAnsi" w:hAnsiTheme="minorHAnsi" w:cs="Consolas" w:hint="eastAsia"/>
+                                <w:b/>
+                                <w:color w:val="FFFFFF" w:themeColor="background1"/>
+                                <w:sz w:val="28"/>
+                                <w:szCs w:val="28"/>
+                              </w:rPr>
+                              <w:t xml:space="preserve"> 오</w:t>
+                            </w:r>
+                            <w:r>
+                              <w:rPr>
+                                <w:rFonts w:asciiTheme="minorHAnsi" w:eastAsiaTheme="minorHAnsi" w:hAnsiTheme="minorHAnsi" w:cs="Consolas"/>
+                                <w:b/>
+                                <w:color w:val="FFFFFF" w:themeColor="background1"/>
+                                <w:sz w:val="28"/>
+                                <w:szCs w:val="28"/>
+                              </w:rPr>
+                              <w:t>픈소스소프트웨어</w:t>
+                            </w:r>
+                            <w:r>
+                              <w:rPr>
+                                <w:rFonts w:asciiTheme="minorHAnsi" w:eastAsiaTheme="minorHAnsi" w:hAnsiTheme="minorHAnsi" w:cs="Consolas" w:hint="eastAsia"/>
+                                <w:b/>
+                                <w:color w:val="FFFFFF" w:themeColor="background1"/>
+                                <w:sz w:val="28"/>
+                                <w:szCs w:val="28"/>
+                              </w:rPr>
+                              <w:t xml:space="preserve"> </w:t>
+                            </w:r>
+                            <w:r>
+                              <w:rPr>
+                                <w:rFonts w:asciiTheme="minorHAnsi" w:eastAsiaTheme="minorHAnsi" w:hAnsiTheme="minorHAnsi" w:cs="Consolas" w:hint="eastAsia"/>
+                                <w:b/>
+                                <w:color w:val="FFFFFF" w:themeColor="background1"/>
+                                <w:sz w:val="28"/>
+                                <w:szCs w:val="28"/>
+                              </w:rPr>
+                              <w:t>연구회</w:t>
+                            </w:r>
+                            <w:r>
+                              <w:rPr>
+                                <w:rFonts w:asciiTheme="minorHAnsi" w:eastAsiaTheme="minorHAnsi" w:hAnsiTheme="minorHAnsi" w:cs="Consolas"/>
+                                <w:b/>
+                                <w:color w:val="FFFFFF" w:themeColor="background1"/>
+                                <w:sz w:val="28"/>
+                                <w:szCs w:val="28"/>
+                              </w:rPr>
+                              <w:t xml:space="preserve"> ( </w:t>
+                            </w:r>
+                            <w:hyperlink r:id="rId8" w:history="1">
+                              <w:r>
+                                <w:rPr>
+                                  <w:rStyle w:val="a7"/>
+                                  <w:rFonts w:asciiTheme="minorHAnsi" w:eastAsiaTheme="minorHAnsi" w:hAnsiTheme="minorHAnsi" w:cs="Consolas" w:hint="eastAsia"/>
+                                  <w:b/>
+                                  <w:sz w:val="28"/>
+                                  <w:szCs w:val="28"/>
+                                </w:rPr>
+                                <w:t>http://sigoss.github.io</w:t>
+                              </w:r>
+                            </w:hyperlink>
+                            <w:r>
+                              <w:rPr>
+                                <w:rFonts w:asciiTheme="minorHAnsi" w:eastAsiaTheme="minorHAnsi" w:hAnsiTheme="minorHAnsi" w:cs="Consolas"/>
+                                <w:b/>
+                                <w:color w:val="FFFFFF" w:themeColor="background1"/>
+                                <w:sz w:val="28"/>
+                                <w:szCs w:val="28"/>
+                              </w:rPr>
+                              <w:t xml:space="preserve"> </w:t>
+                            </w:r>
+                            <w:r>
+                              <w:rPr>
+                                <w:rFonts w:asciiTheme="minorHAnsi" w:eastAsiaTheme="minorHAnsi" w:hAnsiTheme="minorHAnsi" w:cs="Consolas" w:hint="eastAsia"/>
+                                <w:b/>
+                                <w:color w:val="FFFFFF" w:themeColor="background1"/>
+                                <w:sz w:val="28"/>
+                                <w:szCs w:val="28"/>
+                              </w:rPr>
+                              <w:t>)</w:t>
                             </w:r>
                           </w:p>
                           <w:p>
@@ -131,13 +297,13 @@
                               <w:tblLook w:val="04A0" w:firstRow="1" w:lastRow="0" w:firstColumn="1" w:lastColumn="0" w:noHBand="0" w:noVBand="1"/>
                             </w:tblPr>
                             <w:tblGrid>
-                              <w:gridCol w:w="7892"/>
-                              <w:gridCol w:w="3389"/>
+                              <w:gridCol w:w="8364"/>
+                              <w:gridCol w:w="2917"/>
                             </w:tblGrid>
                             <w:tr>
                               <w:tc>
                                 <w:tcPr>
-                                  <w:tcW w:w="7905" w:type="dxa"/>
+                                  <w:tcW w:w="8364" w:type="dxa"/>
                                 </w:tcPr>
                                 <w:p>
                                   <w:pPr>
@@ -146,7 +312,7 @@
                                       <w:rFonts w:ascii="맑은 고딕" w:eastAsia="맑은 고딕" w:hAnsi="맑은 고딕"/>
                                       <w:b/>
                                       <w:color w:val="FFFFFF" w:themeColor="background1"/>
-                                      <w:sz w:val="20"/>
+                                      <w:sz w:val="22"/>
                                       <w:szCs w:val="22"/>
                                     </w:rPr>
                                   </w:pPr>
@@ -155,7 +321,7 @@
                                       <w:rFonts w:ascii="맑은 고딕" w:eastAsia="맑은 고딕" w:hAnsi="맑은 고딕"/>
                                       <w:b/>
                                       <w:color w:val="FFFFFF" w:themeColor="background1"/>
-                                      <w:sz w:val="20"/>
+                                      <w:sz w:val="22"/>
                                       <w:szCs w:val="22"/>
                                     </w:rPr>
                                     <w:t>1. 개발 프랙티스 튜토리얼 - 2016년 1월 28일(목) ~ 1월 29일(금)</w:t>
@@ -168,7 +334,7 @@
                                       <w:rFonts w:ascii="맑은 고딕" w:eastAsia="맑은 고딕" w:hAnsi="맑은 고딕"/>
                                       <w:b/>
                                       <w:color w:val="FFFFFF" w:themeColor="background1"/>
-                                      <w:sz w:val="20"/>
+                                      <w:sz w:val="22"/>
                                       <w:szCs w:val="22"/>
                                     </w:rPr>
                                   </w:pPr>
@@ -177,7 +343,7 @@
                                       <w:rFonts w:ascii="맑은 고딕" w:eastAsia="맑은 고딕" w:hAnsi="맑은 고딕"/>
                                       <w:b/>
                                       <w:color w:val="FFFFFF" w:themeColor="background1"/>
-                                      <w:sz w:val="20"/>
+                                      <w:sz w:val="22"/>
                                       <w:szCs w:val="22"/>
                                     </w:rPr>
                                     <w:t>2. 프로젝트 운영 및 관리 워크샵 - 2016년 2월 15일(월) ~ 2월 16일(화)</w:t>
@@ -210,16 +376,86 @@
                                       <w:rFonts w:ascii="맑은 고딕" w:eastAsia="맑은 고딕" w:hAnsi="맑은 고딕"/>
                                       <w:b/>
                                       <w:color w:val="FFFFFF" w:themeColor="background1"/>
-                                      <w:sz w:val="24"/>
+                                      <w:sz w:val="28"/>
                                       <w:szCs w:val="22"/>
                                     </w:rPr>
-                                    <w:t>장소: 강남 토즈 2호점</w:t>
+                                    <w:t xml:space="preserve">장소: </w:t>
+                                  </w:r>
+                                  <w:r>
+                                    <w:rPr>
+                                      <w:rFonts w:ascii="맑은 고딕" w:eastAsia="맑은 고딕" w:hAnsi="맑은 고딕" w:hint="eastAsia"/>
+                                      <w:b/>
+                                      <w:color w:val="FFFFFF" w:themeColor="background1"/>
+                                      <w:sz w:val="28"/>
+                                      <w:szCs w:val="22"/>
+                                    </w:rPr>
+                                    <w:t>토</w:t>
+                                  </w:r>
+                                  <w:r>
+                                    <w:rPr>
+                                      <w:rFonts w:ascii="맑은 고딕" w:eastAsia="맑은 고딕" w:hAnsi="맑은 고딕"/>
+                                      <w:b/>
+                                      <w:color w:val="FFFFFF" w:themeColor="background1"/>
+                                      <w:sz w:val="28"/>
+                                      <w:szCs w:val="22"/>
+                                    </w:rPr>
+                                    <w:t>즈</w:t>
+                                  </w:r>
+                                  <w:r>
+                                    <w:rPr>
+                                      <w:rFonts w:ascii="맑은 고딕" w:eastAsia="맑은 고딕" w:hAnsi="맑은 고딕"/>
+                                      <w:b/>
+                                      <w:color w:val="FFFFFF" w:themeColor="background1"/>
+                                      <w:sz w:val="28"/>
+                                      <w:szCs w:val="22"/>
+                                    </w:rPr>
+                                    <w:t xml:space="preserve"> </w:t>
+                                  </w:r>
+                                  <w:r>
+                                    <w:rPr>
+                                      <w:rFonts w:ascii="맑은 고딕" w:eastAsia="맑은 고딕" w:hAnsi="맑은 고딕" w:hint="eastAsia"/>
+                                      <w:b/>
+                                      <w:color w:val="FFFFFF" w:themeColor="background1"/>
+                                      <w:sz w:val="28"/>
+                                      <w:szCs w:val="22"/>
+                                    </w:rPr>
+                                    <w:t>강</w:t>
+                                  </w:r>
+                                  <w:r>
+                                    <w:rPr>
+                                      <w:rFonts w:ascii="맑은 고딕" w:eastAsia="맑은 고딕" w:hAnsi="맑은 고딕"/>
+                                      <w:b/>
+                                      <w:color w:val="FFFFFF" w:themeColor="background1"/>
+                                      <w:sz w:val="28"/>
+                                      <w:szCs w:val="22"/>
+                                    </w:rPr>
+                                    <w:t>남</w:t>
+                                  </w:r>
+                                  <w:r>
+                                    <w:rPr>
+                                      <w:rFonts w:ascii="맑은 고딕" w:eastAsia="맑은 고딕" w:hAnsi="맑은 고딕" w:hint="eastAsia"/>
+                                      <w:b/>
+                                      <w:color w:val="FFFFFF" w:themeColor="background1"/>
+                                      <w:sz w:val="28"/>
+                                      <w:szCs w:val="22"/>
+                                    </w:rPr>
+                                    <w:t xml:space="preserve"> </w:t>
+                                  </w:r>
+                                  <w:r>
+                                    <w:rPr>
+                                      <w:rFonts w:ascii="맑은 고딕" w:eastAsia="맑은 고딕" w:hAnsi="맑은 고딕"/>
+                                      <w:b/>
+                                      <w:color w:val="FFFFFF" w:themeColor="background1"/>
+                                      <w:sz w:val="28"/>
+                                      <w:szCs w:val="22"/>
+                                    </w:rPr>
+                                    <w:t>2호점</w:t>
                                   </w:r>
                                 </w:p>
                               </w:tc>
                               <w:tc>
                                 <w:tcPr>
-                                  <w:tcW w:w="3391" w:type="dxa"/>
+                                  <w:tcW w:w="2917" w:type="dxa"/>
                                 </w:tcPr>
                                 <w:p>
                                   <w:pPr>
@@ -273,7 +509,7 @@
                                                 </pic:cNvPicPr>
                                               </pic:nvPicPr>
                                               <pic:blipFill>
-                                                <a:blip r:embed="rId8" r:link="rId9">
+                                                <a:blip r:embed="rId9" r:link="rId10">
                                                   <a:extLst>
                                                     <a:ext uri="{28A0092B-C50C-407E-A947-70E740481C1C}">
                                                       <a14:useLocalDpi xmlns:a14="http://schemas.microsoft.com/office/drawing/2010/main" val="0"/>
@@ -334,7 +570,7 @@
                                                 </pic:cNvPicPr>
                                               </pic:nvPicPr>
                                               <pic:blipFill>
-                                                <a:blip r:embed="rId10" r:link="rId11">
+                                                <a:blip r:embed="rId11" r:link="rId12">
                                                   <a:extLst>
                                                     <a:ext uri="{28A0092B-C50C-407E-A947-70E740481C1C}">
                                                       <a14:useLocalDpi xmlns:a14="http://schemas.microsoft.com/office/drawing/2010/main" val="0"/>
@@ -396,7 +632,7 @@
                                                 </pic:cNvPicPr>
                                               </pic:nvPicPr>
                                               <pic:blipFill>
-                                                <a:blip r:embed="rId12" r:link="rId13">
+                                                <a:blip r:embed="rId13" r:link="rId14">
                                                   <a:extLst>
                                                     <a:ext uri="{28A0092B-C50C-407E-A947-70E740481C1C}">
                                                       <a14:useLocalDpi xmlns:a14="http://schemas.microsoft.com/office/drawing/2010/main" val="0"/>
@@ -455,7 +691,7 @@
                 <v:stroke joinstyle="miter"/>
                 <v:path gradientshapeok="t" o:connecttype="rect"/>
               </v:shapetype>
-              <v:shape id="Text Box 3" o:spid="_x0000_s1026" type="#_x0000_t202" style="position:absolute;margin-left:0;margin-top:0;width:593.3pt;height:203.25pt;z-index:251658240;visibility:visible;mso-wrap-style:square;mso-width-percent:0;mso-height-percent:0;mso-wrap-distance-left:9pt;mso-wrap-distance-top:0;mso-wrap-distance-right:9pt;mso-wrap-distance-bottom:0;mso-position-horizontal:left;mso-position-horizontal-relative:page;mso-position-vertical:top;mso-position-vertical-relative:page;mso-width-percent:0;mso-height-percent:0;mso-width-relative:page;mso-height-relative:page;v-text-anchor:top" o:gfxdata="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" fillcolor="#ed7d31 [3205]" strokecolor="#ed7d31 [3205]">
+              <v:shape id="Text Box 3" o:spid="_x0000_s1026" type="#_x0000_t202" style="position:absolute;margin-left:542.1pt;margin-top:0;width:593.3pt;height:226.05pt;z-index:251658240;visibility:visible;mso-wrap-style:square;mso-width-percent:0;mso-height-percent:0;mso-wrap-distance-left:9pt;mso-wrap-distance-top:0;mso-wrap-distance-right:9pt;mso-wrap-distance-bottom:0;mso-position-horizontal:right;mso-position-horizontal-relative:page;mso-position-vertical:top;mso-position-vertical-relative:page;mso-width-percent:0;mso-height-percent:0;mso-width-relative:page;mso-height-relative:page;v-text-anchor:top" o:gfxdata="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" fillcolor="#ed7d31 [3205]" strokecolor="#ed7d31 [3205]">
                 <v:textbox inset="7.5mm">
                   <w:txbxContent>
                     <w:p>
@@ -474,6 +710,7 @@
                         <w:pStyle w:val="afd"/>
                         <w:rPr>
                           <w:rFonts w:ascii="Consolas" w:hAnsi="Consolas" w:cs="Consolas"/>
+                          <w:b/>
                           <w:color w:val="FFFFFF" w:themeColor="background1"/>
                           <w:sz w:val="52"/>
                           <w:szCs w:val="52"/>
@@ -482,11 +719,176 @@
                       <w:r>
                         <w:rPr>
                           <w:rFonts w:ascii="Consolas" w:hAnsi="Consolas" w:cs="Consolas"/>
+                          <w:b/>
                           <w:color w:val="FFFFFF" w:themeColor="background1"/>
                           <w:sz w:val="52"/>
                           <w:szCs w:val="52"/>
                         </w:rPr>
                         <w:t>2016 Open Source Software, Tutorial and Practice</w:t>
+                      </w:r>
+                    </w:p>
+                    <w:p>
+                      <w:pPr>
+                        <w:pStyle w:val="afd"/>
+                        <w:rPr>
+                          <w:rFonts w:asciiTheme="minorHAnsi" w:eastAsiaTheme="minorHAnsi" w:hAnsiTheme="minorHAnsi" w:cs="Consolas" w:hint="eastAsia"/>
+                          <w:b/>
+                          <w:color w:val="FFFFFF" w:themeColor="background1"/>
+                          <w:sz w:val="28"/>
+                          <w:szCs w:val="28"/>
+                        </w:rPr>
+                      </w:pPr>
+                      <w:r>
+                        <w:rPr>
+                          <w:rFonts w:asciiTheme="minorHAnsi" w:eastAsiaTheme="minorHAnsi" w:hAnsiTheme="minorHAnsi" w:cs="Consolas" w:hint="eastAsia"/>
+                          <w:b/>
+                          <w:color w:val="FFFFFF" w:themeColor="background1"/>
+                          <w:sz w:val="28"/>
+                          <w:szCs w:val="28"/>
+                        </w:rPr>
+                        <w:t>주</w:t>
+                      </w:r>
+                      <w:r>
+                        <w:rPr>
+                          <w:rFonts w:asciiTheme="minorHAnsi" w:eastAsiaTheme="minorHAnsi" w:hAnsiTheme="minorHAnsi" w:cs="Consolas"/>
+                          <w:b/>
+                          <w:color w:val="FFFFFF" w:themeColor="background1"/>
+                          <w:sz w:val="28"/>
+                          <w:szCs w:val="28"/>
+                        </w:rPr>
+                        <w:t>최</w:t>
+                      </w:r>
+                      <w:r>
+                        <w:rPr>
+                          <w:rFonts w:asciiTheme="minorHAnsi" w:eastAsiaTheme="minorHAnsi" w:hAnsiTheme="minorHAnsi" w:cs="Consolas" w:hint="eastAsia"/>
+                          <w:b/>
+                          <w:color w:val="FFFFFF" w:themeColor="background1"/>
+                          <w:sz w:val="28"/>
+                          <w:szCs w:val="28"/>
+                        </w:rPr>
+                        <w:t xml:space="preserve">: </w:t>
+                      </w:r>
+                      <w:r>
+                        <w:rPr>
+                          <w:rFonts w:asciiTheme="minorHAnsi" w:eastAsiaTheme="minorHAnsi" w:hAnsiTheme="minorHAnsi" w:cs="Consolas" w:hint="eastAsia"/>
+                          <w:b/>
+                          <w:color w:val="FFFFFF" w:themeColor="background1"/>
+                          <w:sz w:val="28"/>
+                          <w:szCs w:val="28"/>
+                        </w:rPr>
+                        <w:t>한</w:t>
+                      </w:r>
+                      <w:r>
+                        <w:rPr>
+                          <w:rFonts w:asciiTheme="minorHAnsi" w:eastAsiaTheme="minorHAnsi" w:hAnsiTheme="minorHAnsi" w:cs="Consolas"/>
+                          <w:b/>
+                          <w:color w:val="FFFFFF" w:themeColor="background1"/>
+                          <w:sz w:val="28"/>
+                          <w:szCs w:val="28"/>
+                        </w:rPr>
+                        <w:t>국</w:t>
+                      </w:r>
+                      <w:r>
+                        <w:rPr>
+                          <w:rFonts w:asciiTheme="minorHAnsi" w:eastAsiaTheme="minorHAnsi" w:hAnsiTheme="minorHAnsi" w:cs="Consolas" w:hint="eastAsia"/>
+                          <w:b/>
+                          <w:color w:val="FFFFFF" w:themeColor="background1"/>
+                          <w:sz w:val="28"/>
+                          <w:szCs w:val="28"/>
+                        </w:rPr>
+                        <w:t>정</w:t>
+                      </w:r>
+                      <w:r>
+                        <w:rPr>
+                          <w:rFonts w:asciiTheme="minorHAnsi" w:eastAsiaTheme="minorHAnsi" w:hAnsiTheme="minorHAnsi" w:cs="Consolas"/>
+                          <w:b/>
+                          <w:color w:val="FFFFFF" w:themeColor="background1"/>
+                          <w:sz w:val="28"/>
+                          <w:szCs w:val="28"/>
+                        </w:rPr>
+                        <w:t>보과학회</w:t>
+                      </w:r>
+                      <w:r>
+                        <w:rPr>
+                          <w:rFonts w:asciiTheme="minorHAnsi" w:eastAsiaTheme="minorHAnsi" w:hAnsiTheme="minorHAnsi" w:cs="Consolas" w:hint="eastAsia"/>
+                          <w:b/>
+                          <w:color w:val="FFFFFF" w:themeColor="background1"/>
+                          <w:sz w:val="28"/>
+                          <w:szCs w:val="28"/>
+                        </w:rPr>
+                        <w:t xml:space="preserve"> 오</w:t>
+                      </w:r>
+                      <w:r>
+                        <w:rPr>
+                          <w:rFonts w:asciiTheme="minorHAnsi" w:eastAsiaTheme="minorHAnsi" w:hAnsiTheme="minorHAnsi" w:cs="Consolas"/>
+                          <w:b/>
+                          <w:color w:val="FFFFFF" w:themeColor="background1"/>
+                          <w:sz w:val="28"/>
+                          <w:szCs w:val="28"/>
+                        </w:rPr>
+                        <w:t>픈소스소프트웨어</w:t>
+                      </w:r>
+                      <w:r>
+                        <w:rPr>
+                          <w:rFonts w:asciiTheme="minorHAnsi" w:eastAsiaTheme="minorHAnsi" w:hAnsiTheme="minorHAnsi" w:cs="Consolas" w:hint="eastAsia"/>
+                          <w:b/>
+                          <w:color w:val="FFFFFF" w:themeColor="background1"/>
+                          <w:sz w:val="28"/>
+                          <w:szCs w:val="28"/>
+                        </w:rPr>
+                        <w:t xml:space="preserve"> </w:t>
+                      </w:r>
+                      <w:r>
+                        <w:rPr>
+                          <w:rFonts w:asciiTheme="minorHAnsi" w:eastAsiaTheme="minorHAnsi" w:hAnsiTheme="minorHAnsi" w:cs="Consolas" w:hint="eastAsia"/>
+                          <w:b/>
+                          <w:color w:val="FFFFFF" w:themeColor="background1"/>
+                          <w:sz w:val="28"/>
+                          <w:szCs w:val="28"/>
+                        </w:rPr>
+                        <w:t>연구회</w:t>
+                      </w:r>
+                      <w:r>
+                        <w:rPr>
+                          <w:rFonts w:asciiTheme="minorHAnsi" w:eastAsiaTheme="minorHAnsi" w:hAnsiTheme="minorHAnsi" w:cs="Consolas"/>
+                          <w:b/>
+                          <w:color w:val="FFFFFF" w:themeColor="background1"/>
+                          <w:sz w:val="28"/>
+                          <w:szCs w:val="28"/>
+                        </w:rPr>
+                        <w:t xml:space="preserve"> ( </w:t>
+                      </w:r>
+                      <w:hyperlink r:id="rId15" w:history="1">
+                        <w:r>
+                          <w:rPr>
+                            <w:rStyle w:val="a7"/>
+                            <w:rFonts w:asciiTheme="minorHAnsi" w:eastAsiaTheme="minorHAnsi" w:hAnsiTheme="minorHAnsi" w:cs="Consolas" w:hint="eastAsia"/>
+                            <w:b/>
+                            <w:sz w:val="28"/>
+                            <w:szCs w:val="28"/>
+                          </w:rPr>
+                          <w:t>http://sigoss.github.io</w:t>
+                        </w:r>
+                      </w:hyperlink>
+                      <w:r>
+                        <w:rPr>
+                          <w:rFonts w:asciiTheme="minorHAnsi" w:eastAsiaTheme="minorHAnsi" w:hAnsiTheme="minorHAnsi" w:cs="Consolas"/>
+                          <w:b/>
+                          <w:color w:val="FFFFFF" w:themeColor="background1"/>
+                          <w:sz w:val="28"/>
+                          <w:szCs w:val="28"/>
+                        </w:rPr>
+                        <w:t xml:space="preserve"> </w:t>
+                      </w:r>
+                      <w:r>
+                        <w:rPr>
+                          <w:rFonts w:asciiTheme="minorHAnsi" w:eastAsiaTheme="minorHAnsi" w:hAnsiTheme="minorHAnsi" w:cs="Consolas" w:hint="eastAsia"/>
+                          <w:b/>
+                          <w:color w:val="FFFFFF" w:themeColor="background1"/>
+                          <w:sz w:val="28"/>
+                          <w:szCs w:val="28"/>
+                        </w:rPr>
+                        <w:t>)</w:t>
                       </w:r>
                     </w:p>
                     <w:p>
@@ -515,13 +917,13 @@
                         <w:tblLook w:val="04A0" w:firstRow="1" w:lastRow="0" w:firstColumn="1" w:lastColumn="0" w:noHBand="0" w:noVBand="1"/>
                       </w:tblPr>
                       <w:tblGrid>
-                        <w:gridCol w:w="7892"/>
-                        <w:gridCol w:w="3389"/>
+                        <w:gridCol w:w="8364"/>
+                        <w:gridCol w:w="2917"/>
                       </w:tblGrid>
                       <w:tr>
                         <w:tc>
                           <w:tcPr>
-                            <w:tcW w:w="7905" w:type="dxa"/>
+                            <w:tcW w:w="8364" w:type="dxa"/>
                           </w:tcPr>
                           <w:p>
                             <w:pPr>
@@ -530,7 +932,7 @@
                                 <w:rFonts w:ascii="맑은 고딕" w:eastAsia="맑은 고딕" w:hAnsi="맑은 고딕"/>
                                 <w:b/>
                                 <w:color w:val="FFFFFF" w:themeColor="background1"/>
-                                <w:sz w:val="20"/>
+                                <w:sz w:val="22"/>
                                 <w:szCs w:val="22"/>
                               </w:rPr>
                             </w:pPr>
@@ -539,7 +941,7 @@
                                 <w:rFonts w:ascii="맑은 고딕" w:eastAsia="맑은 고딕" w:hAnsi="맑은 고딕"/>
                                 <w:b/>
                                 <w:color w:val="FFFFFF" w:themeColor="background1"/>
-                                <w:sz w:val="20"/>
+                                <w:sz w:val="22"/>
                                 <w:szCs w:val="22"/>
                               </w:rPr>
                               <w:t>1. 개발 프랙티스 튜토리얼 - 2016년 1월 28일(목) ~ 1월 29일(금)</w:t>
@@ -552,7 +954,7 @@
                                 <w:rFonts w:ascii="맑은 고딕" w:eastAsia="맑은 고딕" w:hAnsi="맑은 고딕"/>
                                 <w:b/>
                                 <w:color w:val="FFFFFF" w:themeColor="background1"/>
-                                <w:sz w:val="20"/>
+                                <w:sz w:val="22"/>
                                 <w:szCs w:val="22"/>
                               </w:rPr>
                             </w:pPr>
@@ -561,7 +963,7 @@
                                 <w:rFonts w:ascii="맑은 고딕" w:eastAsia="맑은 고딕" w:hAnsi="맑은 고딕"/>
                                 <w:b/>
                                 <w:color w:val="FFFFFF" w:themeColor="background1"/>
-                                <w:sz w:val="20"/>
+                                <w:sz w:val="22"/>
                                 <w:szCs w:val="22"/>
                               </w:rPr>
                               <w:t>2. 프로젝트 운영 및 관리 워크샵 - 2016년 2월 15일(월) ~ 2월 16일(화)</w:t>
@@ -594,16 +996,86 @@
                                 <w:rFonts w:ascii="맑은 고딕" w:eastAsia="맑은 고딕" w:hAnsi="맑은 고딕"/>
                                 <w:b/>
                                 <w:color w:val="FFFFFF" w:themeColor="background1"/>
-                                <w:sz w:val="24"/>
+                                <w:sz w:val="28"/>
                                 <w:szCs w:val="22"/>
                               </w:rPr>
-                              <w:t>장소: 강남 토즈 2호점</w:t>
+                              <w:t xml:space="preserve">장소: </w:t>
+                            </w:r>
+                            <w:r>
+                              <w:rPr>
+                                <w:rFonts w:ascii="맑은 고딕" w:eastAsia="맑은 고딕" w:hAnsi="맑은 고딕" w:hint="eastAsia"/>
+                                <w:b/>
+                                <w:color w:val="FFFFFF" w:themeColor="background1"/>
+                                <w:sz w:val="28"/>
+                                <w:szCs w:val="22"/>
+                              </w:rPr>
+                              <w:t>토</w:t>
+                            </w:r>
+                            <w:r>
+                              <w:rPr>
+                                <w:rFonts w:ascii="맑은 고딕" w:eastAsia="맑은 고딕" w:hAnsi="맑은 고딕"/>
+                                <w:b/>
+                                <w:color w:val="FFFFFF" w:themeColor="background1"/>
+                                <w:sz w:val="28"/>
+                                <w:szCs w:val="22"/>
+                              </w:rPr>
+                              <w:t>즈</w:t>
+                            </w:r>
+                            <w:r>
+                              <w:rPr>
+                                <w:rFonts w:ascii="맑은 고딕" w:eastAsia="맑은 고딕" w:hAnsi="맑은 고딕"/>
+                                <w:b/>
+                                <w:color w:val="FFFFFF" w:themeColor="background1"/>
+                                <w:sz w:val="28"/>
+                                <w:szCs w:val="22"/>
+                              </w:rPr>
+                              <w:t xml:space="preserve"> </w:t>
+                            </w:r>
+                            <w:r>
+                              <w:rPr>
+                                <w:rFonts w:ascii="맑은 고딕" w:eastAsia="맑은 고딕" w:hAnsi="맑은 고딕" w:hint="eastAsia"/>
+                                <w:b/>
+                                <w:color w:val="FFFFFF" w:themeColor="background1"/>
+                                <w:sz w:val="28"/>
+                                <w:szCs w:val="22"/>
+                              </w:rPr>
+                              <w:t>강</w:t>
+                            </w:r>
+                            <w:r>
+                              <w:rPr>
+                                <w:rFonts w:ascii="맑은 고딕" w:eastAsia="맑은 고딕" w:hAnsi="맑은 고딕"/>
+                                <w:b/>
+                                <w:color w:val="FFFFFF" w:themeColor="background1"/>
+                                <w:sz w:val="28"/>
+                                <w:szCs w:val="22"/>
+                              </w:rPr>
+                              <w:t>남</w:t>
+                            </w:r>
+                            <w:r>
+                              <w:rPr>
+                                <w:rFonts w:ascii="맑은 고딕" w:eastAsia="맑은 고딕" w:hAnsi="맑은 고딕" w:hint="eastAsia"/>
+                                <w:b/>
+                                <w:color w:val="FFFFFF" w:themeColor="background1"/>
+                                <w:sz w:val="28"/>
+                                <w:szCs w:val="22"/>
+                              </w:rPr>
+                              <w:t xml:space="preserve"> </w:t>
+                            </w:r>
+                            <w:r>
+                              <w:rPr>
+                                <w:rFonts w:ascii="맑은 고딕" w:eastAsia="맑은 고딕" w:hAnsi="맑은 고딕"/>
+                                <w:b/>
+                                <w:color w:val="FFFFFF" w:themeColor="background1"/>
+                                <w:sz w:val="28"/>
+                                <w:szCs w:val="22"/>
+                              </w:rPr>
+                              <w:t>2호점</w:t>
                             </w:r>
                           </w:p>
                         </w:tc>
                         <w:tc>
                           <w:tcPr>
-                            <w:tcW w:w="3391" w:type="dxa"/>
+                            <w:tcW w:w="2917" w:type="dxa"/>
                           </w:tcPr>
                           <w:p>
                             <w:pPr>
@@ -657,7 +1129,7 @@
                                           </pic:cNvPicPr>
                                         </pic:nvPicPr>
                                         <pic:blipFill>
-                                          <a:blip r:embed="rId8" r:link="rId9">
+                                          <a:blip r:embed="rId9" r:link="rId10">
                                             <a:extLst>
                                               <a:ext uri="{28A0092B-C50C-407E-A947-70E740481C1C}">
                                                 <a14:useLocalDpi xmlns:a14="http://schemas.microsoft.com/office/drawing/2010/main" val="0"/>
@@ -718,7 +1190,7 @@
                                           </pic:cNvPicPr>
                                         </pic:nvPicPr>
                                         <pic:blipFill>
-                                          <a:blip r:embed="rId10" r:link="rId11">
+                                          <a:blip r:embed="rId11" r:link="rId12">
                                             <a:extLst>
                                               <a:ext uri="{28A0092B-C50C-407E-A947-70E740481C1C}">
                                                 <a14:useLocalDpi xmlns:a14="http://schemas.microsoft.com/office/drawing/2010/main" val="0"/>
@@ -780,7 +1252,7 @@
                                           </pic:cNvPicPr>
                                         </pic:nvPicPr>
                                         <pic:blipFill>
-                                          <a:blip r:embed="rId12" r:link="rId13">
+                                          <a:blip r:embed="rId13" r:link="rId14">
                                             <a:extLst>
                                               <a:ext uri="{28A0092B-C50C-407E-A947-70E740481C1C}">
                                                 <a14:useLocalDpi xmlns:a14="http://schemas.microsoft.com/office/drawing/2010/main" val="0"/>
@@ -1496,7 +1968,7 @@
               <w:br/>
               <w:t>오픈소스 온라인 교육 수강권 (</w:t>
             </w:r>
-            <w:hyperlink r:id="rId14" w:history="1">
+            <w:hyperlink r:id="rId16" w:history="1">
               <w:r>
                 <w:rPr>
                   <w:rStyle w:val="a7"/>
@@ -1584,15 +2056,6 @@
         </w:tc>
       </w:tr>
     </w:tbl>
-    <w:p>
-      <w:pPr>
-        <w:pStyle w:val="a1"/>
-        <w:spacing w:line="240" w:lineRule="auto"/>
-        <w:rPr>
-          <w:rFonts w:asciiTheme="minorHAnsi" w:eastAsiaTheme="minorHAnsi" w:hAnsiTheme="minorHAnsi"/>
-        </w:rPr>
-      </w:pPr>
-    </w:p>
     <w:p>
       <w:pPr>
         <w:pStyle w:val="a1"/>
@@ -2395,12 +2858,14 @@
       <w:pPr>
         <w:jc w:val="center"/>
         <w:rPr>
-          <w:rFonts w:asciiTheme="minorHAnsi" w:eastAsiaTheme="minorHAnsi" w:hAnsiTheme="minorHAnsi"/>
+          <w:rFonts w:asciiTheme="minorHAnsi" w:eastAsiaTheme="minorHAnsi" w:hAnsiTheme="minorHAnsi" w:hint="eastAsia"/>
           <w:b/>
           <w:sz w:val="36"/>
           <w:szCs w:val="36"/>
         </w:rPr>
       </w:pPr>
+      <w:bookmarkStart w:id="0" w:name="_GoBack"/>
+      <w:bookmarkEnd w:id="0"/>
     </w:p>
     <w:p>
       <w:pPr>
@@ -3402,7 +3867,7 @@
         <w:spacing w:line="240" w:lineRule="auto"/>
         <w:jc w:val="center"/>
       </w:pPr>
-      <w:hyperlink r:id="rId15" w:history="1">
+      <w:hyperlink r:id="rId17" w:history="1">
         <w:r>
           <w:rPr>
             <w:rStyle w:val="a7"/>
@@ -3421,29 +3886,7 @@
             <w:sz w:val="28"/>
             <w:szCs w:val="24"/>
           </w:rPr>
-          <w:t>igoss.github.io/</w:t>
-        </w:r>
-        <w:bookmarkStart w:id="0" w:name="_GoBack"/>
-        <w:bookmarkEnd w:id="0"/>
-        <w:r>
-          <w:rPr>
-            <w:rStyle w:val="a7"/>
-            <w:rFonts w:ascii="맑은 고딕" w:eastAsia="맑은 고딕" w:hAnsi="맑은 고딕"/>
-            <w:b/>
-            <w:sz w:val="28"/>
-            <w:szCs w:val="24"/>
-          </w:rPr>
-          <w:t>e</w:t>
-        </w:r>
-        <w:r>
-          <w:rPr>
-            <w:rStyle w:val="a7"/>
-            <w:rFonts w:ascii="맑은 고딕" w:eastAsia="맑은 고딕" w:hAnsi="맑은 고딕"/>
-            <w:b/>
-            <w:sz w:val="28"/>
-            <w:szCs w:val="24"/>
-          </w:rPr>
-          <w:t>vent160215.html</w:t>
+          <w:t>igoss.github.io/event160215.html</w:t>
         </w:r>
       </w:hyperlink>
     </w:p>
@@ -6748,7 +7191,7 @@
 </file>
 
 <file path=customXml/itemProps1.xml><?xml version="1.0" encoding="utf-8"?>
-<ds:datastoreItem xmlns:ds="http://schemas.openxmlformats.org/officeDocument/2006/customXml" ds:itemID="{AC7351D8-A405-42D0-A8C4-79B489EDFF4E}">
+<ds:datastoreItem xmlns:ds="http://schemas.openxmlformats.org/officeDocument/2006/customXml" ds:itemID="{AE2DC11F-050E-47C7-8624-FC2458928D67}">
   <ds:schemaRefs>
     <ds:schemaRef ds:uri="http://schemas.openxmlformats.org/officeDocument/2006/bibliography"/>
   </ds:schemaRefs>

</xml_diff>